<commit_message>
[UPDATE] vistas y documentacion de la aplicacion
</commit_message>
<xml_diff>
--- a/Documentacion_Aplicacion_RegistroPersonas.docx
+++ b/Documentacion_Aplicacion_RegistroPersonas.docx
@@ -64,7 +64,15 @@
       </w:r>
       <w:proofErr w:type="spellEnd"/>
       <w:r>
-        <w:t xml:space="preserve">, la cual es la encargada de tomar las peticiones del usuario desde la vista y para la vista y además de manejar todas las peticiones HTTP(POST, DELETE, GET, PUT). </w:t>
+        <w:t xml:space="preserve">, la cual es la encargada de tomar las peticiones del usuario desde la vista y para la vista y además de manejar todas las peticiones </w:t>
+      </w:r>
+      <w:proofErr w:type="gramStart"/>
+      <w:r>
+        <w:t>HTTP(</w:t>
+      </w:r>
+      <w:proofErr w:type="gramEnd"/>
+      <w:r>
+        <w:t xml:space="preserve">POST, DELETE, GET, PUT). </w:t>
       </w:r>
     </w:p>
     <w:p>
@@ -382,7 +390,50 @@
           <w:ilvl w:val="0"/>
           <w:numId w:val="2"/>
         </w:numPr>
-      </w:pPr>
+        <w:rPr>
+          <w:b/>
+          <w:bCs/>
+        </w:rPr>
+      </w:pPr>
+      <w:r>
+        <w:rPr>
+          <w:b/>
+          <w:bCs/>
+        </w:rPr>
+        <w:t xml:space="preserve">CONSIDERACIÓN IMPORTANTE: La vista y el programa están separados, se me dificultó hacer la integración por lo tanto para visualizar y ejecutar todos los métodos se debe descargar por aparte, correr </w:t>
+      </w:r>
+      <w:proofErr w:type="gramStart"/>
+      <w:r>
+        <w:rPr>
+          <w:b/>
+          <w:bCs/>
+        </w:rPr>
+        <w:t>el la aplicación</w:t>
+      </w:r>
+      <w:proofErr w:type="gramEnd"/>
+      <w:r>
+        <w:rPr>
+          <w:b/>
+          <w:bCs/>
+        </w:rPr>
+        <w:t xml:space="preserve"> de SPRING BOOT en el localhost:8080 y luego abrir el </w:t>
+      </w:r>
+      <w:proofErr w:type="spellStart"/>
+      <w:r>
+        <w:rPr>
+          <w:b/>
+          <w:bCs/>
+        </w:rPr>
+        <w:t>index</w:t>
+      </w:r>
+      <w:proofErr w:type="spellEnd"/>
+      <w:r>
+        <w:rPr>
+          <w:b/>
+          <w:bCs/>
+        </w:rPr>
+        <w:t xml:space="preserve"> de la vista y en ese momento dejara ejecutar todos las consultas que se pidan. </w:t>
+      </w:r>
     </w:p>
     <w:p>
       <w:pPr>

</xml_diff>